<commit_message>
feat: atulizando o arquivo de tarefas semanais
</commit_message>
<xml_diff>
--- a/dev_files/Diario Igor.docx
+++ b/dev_files/Diario Igor.docx
@@ -2725,11 +2725,199 @@
     <w:p>
       <w:pPr>
         <w:ind w:left="0" w:firstLine="0"/>
-        <w:rPr>
-          <w:sz w:val="14"/>
-          <w:szCs w:val="14"/>
-        </w:rPr>
-      </w:pPr>
+        <w:rPr/>
+      </w:pPr>
+      <w:r>
+        <w:rPr>
+          <w:rtl w:val="0"/>
+        </w:rPr>
+        <w:t xml:space="preserve">=======</w:t>
+      </w:r>
+    </w:p>
+    <w:p>
+      <w:pPr>
+        <w:ind w:left="0" w:firstLine="0"/>
+        <w:rPr/>
+      </w:pPr>
+      <w:r>
+        <w:rPr>
+          <w:rtl w:val="0"/>
+        </w:rPr>
+      </w:r>
+    </w:p>
+    <w:p>
+      <w:pPr>
+        <w:ind w:left="0" w:firstLine="0"/>
+        <w:rPr/>
+      </w:pPr>
+      <w:r>
+        <w:rPr>
+          <w:rtl w:val="0"/>
+        </w:rPr>
+        <w:t xml:space="preserve">Reunião 06set</w:t>
+      </w:r>
+    </w:p>
+    <w:p>
+      <w:pPr>
+        <w:ind w:left="0" w:firstLine="0"/>
+        <w:rPr/>
+      </w:pPr>
+      <w:r>
+        <w:rPr>
+          <w:rtl w:val="0"/>
+        </w:rPr>
+      </w:r>
+    </w:p>
+    <w:p>
+      <w:pPr>
+        <w:ind w:left="0" w:firstLine="0"/>
+        <w:rPr/>
+      </w:pPr>
+      <w:r>
+        <w:rPr>
+          <w:rtl w:val="0"/>
+        </w:rPr>
+        <w:t xml:space="preserve">Tarefas - preparar Relatório parcial:</w:t>
+      </w:r>
+    </w:p>
+    <w:p>
+      <w:pPr>
+        <w:numPr>
+          <w:ilvl w:val="0"/>
+          <w:numId w:val="2"/>
+        </w:numPr>
+        <w:ind w:left="720" w:hanging="360"/>
+        <w:rPr>
+          <w:u w:val="none"/>
+        </w:rPr>
+      </w:pPr>
+      <w:r>
+        <w:rPr>
+          <w:rtl w:val="0"/>
+        </w:rPr>
+        <w:t xml:space="preserve">Levantar trabalhos atuais de algoritmos de agrupamento aplicados </w:t>
+      </w:r>
+      <w:r>
+        <w:rPr>
+          <w:highlight w:val="yellow"/>
+          <w:rtl w:val="0"/>
+        </w:rPr>
+        <w:t xml:space="preserve">ETL, tratamento/transformação de séries de dados, redução de dimensionalidade</w:t>
+      </w:r>
+      <w:r>
+        <w:rPr>
+          <w:rtl w:val="0"/>
+        </w:rPr>
+        <w:t xml:space="preserve"> em trabalhos na área de saúde;</w:t>
+      </w:r>
+    </w:p>
+    <w:p>
+      <w:pPr>
+        <w:numPr>
+          <w:ilvl w:val="0"/>
+          <w:numId w:val="2"/>
+        </w:numPr>
+        <w:ind w:left="720" w:hanging="360"/>
+        <w:rPr>
+          <w:u w:val="none"/>
+        </w:rPr>
+      </w:pPr>
+      <w:r>
+        <w:rPr>
+          <w:rtl w:val="0"/>
+        </w:rPr>
+        <w:t xml:space="preserve">RefTeórico - artigos/livro Modelos de ML não supervisionados para agrupamento de dados e métricas;</w:t>
+      </w:r>
+    </w:p>
+    <w:p>
+      <w:pPr>
+        <w:numPr>
+          <w:ilvl w:val="0"/>
+          <w:numId w:val="2"/>
+        </w:numPr>
+        <w:ind w:left="720" w:hanging="360"/>
+        <w:rPr>
+          <w:u w:val="none"/>
+        </w:rPr>
+      </w:pPr>
+      <w:r>
+        <w:rPr>
+          <w:rtl w:val="0"/>
+        </w:rPr>
+        <w:t xml:space="preserve">RefTeórico - artigos/livro Modelos utilizados com conceito, matemática por trás do modelo, vantagens e desvantagens, aplicação - justificar pelo tipo do dado que estamos trabalhando (estruturados, numéricos, contínuos, com falta de dados, séries temporais de observações) - justificar a escolha do modelo - dbscan, cmeans, kmeans, meanshift;</w:t>
+      </w:r>
+    </w:p>
+    <w:p>
+      <w:pPr>
+        <w:numPr>
+          <w:ilvl w:val="0"/>
+          <w:numId w:val="2"/>
+        </w:numPr>
+        <w:ind w:left="720" w:hanging="360"/>
+        <w:rPr>
+          <w:u w:val="none"/>
+        </w:rPr>
+      </w:pPr>
+      <w:r>
+        <w:rPr>
+          <w:rtl w:val="0"/>
+        </w:rPr>
+        <w:t xml:space="preserve">Materiais e métodos: </w:t>
+      </w:r>
+    </w:p>
+    <w:p>
+      <w:pPr>
+        <w:numPr>
+          <w:ilvl w:val="1"/>
+          <w:numId w:val="2"/>
+        </w:numPr>
+        <w:ind w:left="1440" w:hanging="360"/>
+        <w:rPr>
+          <w:u w:val="none"/>
+        </w:rPr>
+      </w:pPr>
+      <w:r>
+        <w:rPr>
+          <w:rtl w:val="0"/>
+        </w:rPr>
+        <w:t xml:space="preserve">MIMIC IV, Scklearn, colab, Python + bibliotecas utilizadas;</w:t>
+      </w:r>
+    </w:p>
+    <w:p>
+      <w:pPr>
+        <w:numPr>
+          <w:ilvl w:val="1"/>
+          <w:numId w:val="2"/>
+        </w:numPr>
+        <w:ind w:left="1440" w:hanging="360"/>
+        <w:rPr>
+          <w:u w:val="none"/>
+        </w:rPr>
+      </w:pPr>
+      <w:r>
+        <w:rPr>
+          <w:rtl w:val="0"/>
+        </w:rPr>
+        <w:t xml:space="preserve">versões e bibliotecas dos modelos implementados;</w:t>
+      </w:r>
+    </w:p>
+    <w:p>
+      <w:pPr>
+        <w:numPr>
+          <w:ilvl w:val="1"/>
+          <w:numId w:val="2"/>
+        </w:numPr>
+        <w:ind w:left="1440" w:hanging="360"/>
+        <w:rPr>
+          <w:u w:val="none"/>
+        </w:rPr>
+      </w:pPr>
+      <w:r>
+        <w:rPr>
+          <w:rtl w:val="0"/>
+        </w:rPr>
+        <w:t xml:space="preserve">Metodologia: dados extraídos + aplicação dos modelos + comparação com resultados dos trabalhos de matheus e leo.</w:t>
+      </w:r>
       <w:r>
         <w:rPr>
           <w:rtl w:val="0"/>
@@ -2857,8 +3045,121 @@
       </w:rPr>
     </w:lvl>
   </w:abstractNum>
+  <w:abstractNum w:abstractNumId="2">
+    <w:lvl w:ilvl="0">
+      <w:start w:val="1"/>
+      <w:numFmt w:val="decimal"/>
+      <w:lvlText w:val="%1)"/>
+      <w:lvlJc w:val="left"/>
+      <w:pPr>
+        <w:ind w:left="720" w:hanging="360"/>
+      </w:pPr>
+      <w:rPr>
+        <w:u w:val="none"/>
+      </w:rPr>
+    </w:lvl>
+    <w:lvl w:ilvl="1">
+      <w:start w:val="1"/>
+      <w:numFmt w:val="lowerLetter"/>
+      <w:lvlText w:val="%2)"/>
+      <w:lvlJc w:val="left"/>
+      <w:pPr>
+        <w:ind w:left="1440" w:hanging="360"/>
+      </w:pPr>
+      <w:rPr>
+        <w:u w:val="none"/>
+      </w:rPr>
+    </w:lvl>
+    <w:lvl w:ilvl="2">
+      <w:start w:val="1"/>
+      <w:numFmt w:val="lowerRoman"/>
+      <w:lvlText w:val="%3)"/>
+      <w:lvlJc w:val="right"/>
+      <w:pPr>
+        <w:ind w:left="2160" w:hanging="360"/>
+      </w:pPr>
+      <w:rPr>
+        <w:u w:val="none"/>
+      </w:rPr>
+    </w:lvl>
+    <w:lvl w:ilvl="3">
+      <w:start w:val="1"/>
+      <w:numFmt w:val="decimal"/>
+      <w:lvlText w:val="(%4)"/>
+      <w:lvlJc w:val="left"/>
+      <w:pPr>
+        <w:ind w:left="2880" w:hanging="360"/>
+      </w:pPr>
+      <w:rPr>
+        <w:u w:val="none"/>
+      </w:rPr>
+    </w:lvl>
+    <w:lvl w:ilvl="4">
+      <w:start w:val="1"/>
+      <w:numFmt w:val="lowerLetter"/>
+      <w:lvlText w:val="(%5)"/>
+      <w:lvlJc w:val="left"/>
+      <w:pPr>
+        <w:ind w:left="3600" w:hanging="360"/>
+      </w:pPr>
+      <w:rPr>
+        <w:u w:val="none"/>
+      </w:rPr>
+    </w:lvl>
+    <w:lvl w:ilvl="5">
+      <w:start w:val="1"/>
+      <w:numFmt w:val="lowerRoman"/>
+      <w:lvlText w:val="(%6)"/>
+      <w:lvlJc w:val="right"/>
+      <w:pPr>
+        <w:ind w:left="4320" w:hanging="360"/>
+      </w:pPr>
+      <w:rPr>
+        <w:u w:val="none"/>
+      </w:rPr>
+    </w:lvl>
+    <w:lvl w:ilvl="6">
+      <w:start w:val="1"/>
+      <w:numFmt w:val="decimal"/>
+      <w:lvlText w:val="%7."/>
+      <w:lvlJc w:val="left"/>
+      <w:pPr>
+        <w:ind w:left="5040" w:hanging="360"/>
+      </w:pPr>
+      <w:rPr>
+        <w:u w:val="none"/>
+      </w:rPr>
+    </w:lvl>
+    <w:lvl w:ilvl="7">
+      <w:start w:val="1"/>
+      <w:numFmt w:val="lowerLetter"/>
+      <w:lvlText w:val="%8."/>
+      <w:lvlJc w:val="left"/>
+      <w:pPr>
+        <w:ind w:left="5760" w:hanging="360"/>
+      </w:pPr>
+      <w:rPr>
+        <w:u w:val="none"/>
+      </w:rPr>
+    </w:lvl>
+    <w:lvl w:ilvl="8">
+      <w:start w:val="1"/>
+      <w:numFmt w:val="lowerRoman"/>
+      <w:lvlText w:val="%9."/>
+      <w:lvlJc w:val="right"/>
+      <w:pPr>
+        <w:ind w:left="6480" w:hanging="360"/>
+      </w:pPr>
+      <w:rPr>
+        <w:u w:val="none"/>
+      </w:rPr>
+    </w:lvl>
+  </w:abstractNum>
   <w:num w:numId="1">
     <w:abstractNumId w:val="1"/>
+  </w:num>
+  <w:num w:numId="2">
+    <w:abstractNumId w:val="2"/>
   </w:num>
 </w:numbering>
 </file>

</xml_diff>

<commit_message>
feat: atualizando o arquivo de tarefas && refazendo o meanshift
</commit_message>
<xml_diff>
--- a/dev_files/Diario Igor.docx
+++ b/dev_files/Diario Igor.docx
@@ -2784,7 +2784,7 @@
       <w:pPr>
         <w:numPr>
           <w:ilvl w:val="0"/>
-          <w:numId w:val="2"/>
+          <w:numId w:val="3"/>
         </w:numPr>
         <w:ind w:left="720" w:hanging="360"/>
         <w:rPr>
@@ -2809,6 +2809,167 @@
           <w:rtl w:val="0"/>
         </w:rPr>
         <w:t xml:space="preserve"> em trabalhos na área de saúde;</w:t>
+      </w:r>
+    </w:p>
+    <w:p>
+      <w:pPr>
+        <w:numPr>
+          <w:ilvl w:val="0"/>
+          <w:numId w:val="3"/>
+        </w:numPr>
+        <w:ind w:left="720" w:hanging="360"/>
+        <w:rPr>
+          <w:u w:val="none"/>
+        </w:rPr>
+      </w:pPr>
+      <w:r>
+        <w:rPr>
+          <w:rtl w:val="0"/>
+        </w:rPr>
+        <w:t xml:space="preserve">RefTeórico - artigos/livro Modelos de ML não supervisionados para agrupamento de dados e métricas;</w:t>
+      </w:r>
+    </w:p>
+    <w:p>
+      <w:pPr>
+        <w:numPr>
+          <w:ilvl w:val="0"/>
+          <w:numId w:val="3"/>
+        </w:numPr>
+        <w:ind w:left="720" w:hanging="360"/>
+        <w:rPr>
+          <w:u w:val="none"/>
+        </w:rPr>
+      </w:pPr>
+      <w:r>
+        <w:rPr>
+          <w:rtl w:val="0"/>
+        </w:rPr>
+        <w:t xml:space="preserve">RefTeórico - artigos/livro Modelos utilizados com conceito, matemática por trás do modelo, vantagens e desvantagens, aplicação - justificar pelo tipo do dado que estamos trabalhando (estruturados, numéricos, contínuos, com falta de dados, séries temporais de observações) - justificar a escolha do modelo - dbscan, cmeans, kmeans, meanshift;</w:t>
+      </w:r>
+    </w:p>
+    <w:p>
+      <w:pPr>
+        <w:numPr>
+          <w:ilvl w:val="0"/>
+          <w:numId w:val="3"/>
+        </w:numPr>
+        <w:ind w:left="720" w:hanging="360"/>
+        <w:rPr>
+          <w:u w:val="none"/>
+        </w:rPr>
+      </w:pPr>
+      <w:r>
+        <w:rPr>
+          <w:rtl w:val="0"/>
+        </w:rPr>
+        <w:t xml:space="preserve">Materiais e métodos: </w:t>
+      </w:r>
+    </w:p>
+    <w:p>
+      <w:pPr>
+        <w:numPr>
+          <w:ilvl w:val="1"/>
+          <w:numId w:val="3"/>
+        </w:numPr>
+        <w:ind w:left="1440" w:hanging="360"/>
+        <w:rPr>
+          <w:u w:val="none"/>
+        </w:rPr>
+      </w:pPr>
+      <w:r>
+        <w:rPr>
+          <w:rtl w:val="0"/>
+        </w:rPr>
+        <w:t xml:space="preserve">MIMIC IV, Scklearn, colab, Python + bibliotecas utilizadas;</w:t>
+      </w:r>
+    </w:p>
+    <w:p>
+      <w:pPr>
+        <w:numPr>
+          <w:ilvl w:val="1"/>
+          <w:numId w:val="3"/>
+        </w:numPr>
+        <w:ind w:left="1440" w:hanging="360"/>
+        <w:rPr>
+          <w:u w:val="none"/>
+        </w:rPr>
+      </w:pPr>
+      <w:r>
+        <w:rPr>
+          <w:rtl w:val="0"/>
+        </w:rPr>
+        <w:t xml:space="preserve">versões e bibliotecas dos modelos implementados;</w:t>
+      </w:r>
+    </w:p>
+    <w:p>
+      <w:pPr>
+        <w:numPr>
+          <w:ilvl w:val="1"/>
+          <w:numId w:val="3"/>
+        </w:numPr>
+        <w:ind w:left="1440" w:hanging="360"/>
+        <w:rPr>
+          <w:u w:val="none"/>
+        </w:rPr>
+      </w:pPr>
+      <w:r>
+        <w:rPr>
+          <w:rtl w:val="0"/>
+        </w:rPr>
+        <w:t xml:space="preserve">Metodologia: dados extraídos + aplicação dos modelos + comparação com resultados dos trabalhos de matheus e leo.</w:t>
+      </w:r>
+    </w:p>
+    <w:p>
+      <w:pPr>
+        <w:rPr/>
+      </w:pPr>
+      <w:r>
+        <w:rPr>
+          <w:rtl w:val="0"/>
+        </w:rPr>
+      </w:r>
+    </w:p>
+    <w:p>
+      <w:pPr>
+        <w:rPr/>
+      </w:pPr>
+      <w:r>
+        <w:rPr>
+          <w:rtl w:val="0"/>
+        </w:rPr>
+        <w:t xml:space="preserve">====</w:t>
+      </w:r>
+    </w:p>
+    <w:p>
+      <w:pPr>
+        <w:rPr/>
+      </w:pPr>
+      <w:r>
+        <w:rPr>
+          <w:rtl w:val="0"/>
+        </w:rPr>
+        <w:t xml:space="preserve">Reunião 18set</w:t>
+      </w:r>
+    </w:p>
+    <w:p>
+      <w:pPr>
+        <w:rPr/>
+      </w:pPr>
+      <w:r>
+        <w:rPr>
+          <w:rtl w:val="0"/>
+        </w:rPr>
+      </w:r>
+    </w:p>
+    <w:p>
+      <w:pPr>
+        <w:rPr/>
+      </w:pPr>
+      <w:r>
+        <w:rPr>
+          <w:rtl w:val="0"/>
+        </w:rPr>
+        <w:t xml:space="preserve">Passo1: com o .csv de ureia e creatinina 7 dias ( e posteriormente de 15dias), fazer as seguintes simulações:</w:t>
       </w:r>
     </w:p>
     <w:p>
@@ -2826,7 +2987,7 @@
         <w:rPr>
           <w:rtl w:val="0"/>
         </w:rPr>
-        <w:t xml:space="preserve">RefTeórico - artigos/livro Modelos de ML não supervisionados para agrupamento de dados e métricas;</w:t>
+        <w:t xml:space="preserve">Substituir as células com 99999 ou NULL com o último valor registrado. Quando não houver registro no primeiro dia, eliminar as linhas. Em ambos os casos, guardar em um arquivo separado o subject_id (do que teve dado imputado e do que foi excluído);</w:t>
       </w:r>
     </w:p>
     <w:p>
@@ -2844,7 +3005,97 @@
         <w:rPr>
           <w:rtl w:val="0"/>
         </w:rPr>
-        <w:t xml:space="preserve">RefTeórico - artigos/livro Modelos utilizados com conceito, matemática por trás do modelo, vantagens e desvantagens, aplicação - justificar pelo tipo do dado que estamos trabalhando (estruturados, numéricos, contínuos, com falta de dados, séries temporais de observações) - justificar a escolha do modelo - dbscan, cmeans, kmeans, meanshift;</w:t>
+        <w:t xml:space="preserve"> Gerar grupos por variável:</w:t>
+      </w:r>
+    </w:p>
+    <w:p>
+      <w:pPr>
+        <w:numPr>
+          <w:ilvl w:val="1"/>
+          <w:numId w:val="2"/>
+        </w:numPr>
+        <w:ind w:left="1440" w:hanging="360"/>
+        <w:rPr>
+          <w:u w:val="none"/>
+        </w:rPr>
+      </w:pPr>
+      <w:r>
+        <w:rPr>
+          <w:rtl w:val="0"/>
+        </w:rPr>
+        <w:t xml:space="preserve">MeanShift: num grupos e qualidade dos grupos</w:t>
+      </w:r>
+    </w:p>
+    <w:p>
+      <w:pPr>
+        <w:numPr>
+          <w:ilvl w:val="1"/>
+          <w:numId w:val="2"/>
+        </w:numPr>
+        <w:ind w:left="1440" w:hanging="360"/>
+        <w:rPr>
+          <w:u w:val="none"/>
+        </w:rPr>
+      </w:pPr>
+      <w:r>
+        <w:rPr>
+          <w:rtl w:val="0"/>
+        </w:rPr>
+        <w:t xml:space="preserve">KMeans: n=número de grupos sugerido pelo MeanShift</w:t>
+      </w:r>
+    </w:p>
+    <w:p>
+      <w:pPr>
+        <w:numPr>
+          <w:ilvl w:val="1"/>
+          <w:numId w:val="2"/>
+        </w:numPr>
+        <w:ind w:left="1440" w:hanging="360"/>
+        <w:rPr>
+          <w:u w:val="none"/>
+        </w:rPr>
+      </w:pPr>
+      <w:r>
+        <w:rPr>
+          <w:rtl w:val="0"/>
+        </w:rPr>
+        <w:t xml:space="preserve">CMeans: n=número de grupos sugerido pelo MeanShift</w:t>
+      </w:r>
+    </w:p>
+    <w:p>
+      <w:pPr>
+        <w:numPr>
+          <w:ilvl w:val="1"/>
+          <w:numId w:val="2"/>
+        </w:numPr>
+        <w:ind w:left="1440" w:hanging="360"/>
+        <w:rPr>
+          <w:u w:val="none"/>
+        </w:rPr>
+      </w:pPr>
+      <w:r>
+        <w:rPr>
+          <w:rtl w:val="0"/>
+        </w:rPr>
+        <w:t xml:space="preserve">DBScan: n=número de grupos sugerido pelo MeanShift</w:t>
+      </w:r>
+    </w:p>
+    <w:p>
+      <w:pPr>
+        <w:numPr>
+          <w:ilvl w:val="1"/>
+          <w:numId w:val="2"/>
+        </w:numPr>
+        <w:ind w:left="1440" w:hanging="360"/>
+        <w:rPr>
+          <w:u w:val="none"/>
+        </w:rPr>
+      </w:pPr>
+      <w:r>
+        <w:rPr>
+          <w:rtl w:val="0"/>
+        </w:rPr>
+        <w:t xml:space="preserve">KMeansSeries: n=número de grupos sugerido pelo MeanShift</w:t>
       </w:r>
     </w:p>
     <w:p>
@@ -2862,16 +3113,16 @@
         <w:rPr>
           <w:rtl w:val="0"/>
         </w:rPr>
-        <w:t xml:space="preserve">Materiais e métodos: </w:t>
+        <w:t xml:space="preserve">Analisar os resultados considerando as métricas, o número de grupos e a qualidade dos grupos (gráfico pairplot) </w:t>
       </w:r>
     </w:p>
     <w:p>
       <w:pPr>
         <w:numPr>
-          <w:ilvl w:val="1"/>
+          <w:ilvl w:val="0"/>
           <w:numId w:val="2"/>
         </w:numPr>
-        <w:ind w:left="1440" w:hanging="360"/>
+        <w:ind w:left="720" w:hanging="360"/>
         <w:rPr>
           <w:u w:val="none"/>
         </w:rPr>
@@ -2880,16 +3131,16 @@
         <w:rPr>
           <w:rtl w:val="0"/>
         </w:rPr>
-        <w:t xml:space="preserve">MIMIC IV, Scklearn, colab, Python + bibliotecas utilizadas;</w:t>
+        <w:t xml:space="preserve">A partir do dataset gerado pelo modelo com melhor desempenho, explicar os grupos utilizando árvores de decisão. </w:t>
       </w:r>
     </w:p>
     <w:p>
       <w:pPr>
         <w:numPr>
-          <w:ilvl w:val="1"/>
+          <w:ilvl w:val="0"/>
           <w:numId w:val="2"/>
         </w:numPr>
-        <w:ind w:left="1440" w:hanging="360"/>
+        <w:ind w:left="720" w:hanging="360"/>
         <w:rPr>
           <w:u w:val="none"/>
         </w:rPr>
@@ -2898,26 +3149,39 @@
         <w:rPr>
           <w:rtl w:val="0"/>
         </w:rPr>
-        <w:t xml:space="preserve">versões e bibliotecas dos modelos implementados;</w:t>
-      </w:r>
-    </w:p>
-    <w:p>
-      <w:pPr>
-        <w:numPr>
-          <w:ilvl w:val="1"/>
-          <w:numId w:val="2"/>
-        </w:numPr>
-        <w:ind w:left="1440" w:hanging="360"/>
-        <w:rPr>
-          <w:u w:val="none"/>
-        </w:rPr>
-      </w:pPr>
-      <w:r>
-        <w:rPr>
-          <w:rtl w:val="0"/>
-        </w:rPr>
-        <w:t xml:space="preserve">Metodologia: dados extraídos + aplicação dos modelos + comparação com resultados dos trabalhos de matheus e leo.</w:t>
-      </w:r>
+        <w:t xml:space="preserve">No final vc vai comparar os grupos que vc está gerando com os que eu gerei.</w:t>
+      </w:r>
+    </w:p>
+    <w:p>
+      <w:pPr>
+        <w:rPr/>
+      </w:pPr>
+      <w:r>
+        <w:rPr>
+          <w:rtl w:val="0"/>
+        </w:rPr>
+      </w:r>
+    </w:p>
+    <w:p>
+      <w:pPr>
+        <w:rPr/>
+      </w:pPr>
+      <w:r>
+        <w:rPr>
+          <w:rtl w:val="0"/>
+        </w:rPr>
+        <w:t xml:space="preserve">Fico devendo: csvs com 15 dias. referência de algoritmo de tendencia</w:t>
+      </w:r>
+      <w:r>
+        <w:rPr>
+          <w:rtl w:val="0"/>
+        </w:rPr>
+      </w:r>
+    </w:p>
+    <w:p>
+      <w:pPr>
+        <w:rPr/>
+      </w:pPr>
       <w:r>
         <w:rPr>
           <w:rtl w:val="0"/>
@@ -3155,11 +3419,124 @@
       </w:rPr>
     </w:lvl>
   </w:abstractNum>
+  <w:abstractNum w:abstractNumId="3">
+    <w:lvl w:ilvl="0">
+      <w:start w:val="1"/>
+      <w:numFmt w:val="decimal"/>
+      <w:lvlText w:val="%1)"/>
+      <w:lvlJc w:val="left"/>
+      <w:pPr>
+        <w:ind w:left="720" w:hanging="360"/>
+      </w:pPr>
+      <w:rPr>
+        <w:u w:val="none"/>
+      </w:rPr>
+    </w:lvl>
+    <w:lvl w:ilvl="1">
+      <w:start w:val="1"/>
+      <w:numFmt w:val="lowerLetter"/>
+      <w:lvlText w:val="%2)"/>
+      <w:lvlJc w:val="left"/>
+      <w:pPr>
+        <w:ind w:left="1440" w:hanging="360"/>
+      </w:pPr>
+      <w:rPr>
+        <w:u w:val="none"/>
+      </w:rPr>
+    </w:lvl>
+    <w:lvl w:ilvl="2">
+      <w:start w:val="1"/>
+      <w:numFmt w:val="lowerRoman"/>
+      <w:lvlText w:val="%3)"/>
+      <w:lvlJc w:val="right"/>
+      <w:pPr>
+        <w:ind w:left="2160" w:hanging="360"/>
+      </w:pPr>
+      <w:rPr>
+        <w:u w:val="none"/>
+      </w:rPr>
+    </w:lvl>
+    <w:lvl w:ilvl="3">
+      <w:start w:val="1"/>
+      <w:numFmt w:val="decimal"/>
+      <w:lvlText w:val="(%4)"/>
+      <w:lvlJc w:val="left"/>
+      <w:pPr>
+        <w:ind w:left="2880" w:hanging="360"/>
+      </w:pPr>
+      <w:rPr>
+        <w:u w:val="none"/>
+      </w:rPr>
+    </w:lvl>
+    <w:lvl w:ilvl="4">
+      <w:start w:val="1"/>
+      <w:numFmt w:val="lowerLetter"/>
+      <w:lvlText w:val="(%5)"/>
+      <w:lvlJc w:val="left"/>
+      <w:pPr>
+        <w:ind w:left="3600" w:hanging="360"/>
+      </w:pPr>
+      <w:rPr>
+        <w:u w:val="none"/>
+      </w:rPr>
+    </w:lvl>
+    <w:lvl w:ilvl="5">
+      <w:start w:val="1"/>
+      <w:numFmt w:val="lowerRoman"/>
+      <w:lvlText w:val="(%6)"/>
+      <w:lvlJc w:val="right"/>
+      <w:pPr>
+        <w:ind w:left="4320" w:hanging="360"/>
+      </w:pPr>
+      <w:rPr>
+        <w:u w:val="none"/>
+      </w:rPr>
+    </w:lvl>
+    <w:lvl w:ilvl="6">
+      <w:start w:val="1"/>
+      <w:numFmt w:val="decimal"/>
+      <w:lvlText w:val="%7."/>
+      <w:lvlJc w:val="left"/>
+      <w:pPr>
+        <w:ind w:left="5040" w:hanging="360"/>
+      </w:pPr>
+      <w:rPr>
+        <w:u w:val="none"/>
+      </w:rPr>
+    </w:lvl>
+    <w:lvl w:ilvl="7">
+      <w:start w:val="1"/>
+      <w:numFmt w:val="lowerLetter"/>
+      <w:lvlText w:val="%8."/>
+      <w:lvlJc w:val="left"/>
+      <w:pPr>
+        <w:ind w:left="5760" w:hanging="360"/>
+      </w:pPr>
+      <w:rPr>
+        <w:u w:val="none"/>
+      </w:rPr>
+    </w:lvl>
+    <w:lvl w:ilvl="8">
+      <w:start w:val="1"/>
+      <w:numFmt w:val="lowerRoman"/>
+      <w:lvlText w:val="%9."/>
+      <w:lvlJc w:val="right"/>
+      <w:pPr>
+        <w:ind w:left="6480" w:hanging="360"/>
+      </w:pPr>
+      <w:rPr>
+        <w:u w:val="none"/>
+      </w:rPr>
+    </w:lvl>
+  </w:abstractNum>
   <w:num w:numId="1">
     <w:abstractNumId w:val="1"/>
   </w:num>
   <w:num w:numId="2">
     <w:abstractNumId w:val="2"/>
+  </w:num>
+  <w:num w:numId="3">
+    <w:abstractNumId w:val="3"/>
   </w:num>
 </w:numbering>
 </file>

</xml_diff>